<commit_message>
Ingeniería de software 2 primer semestre
</commit_message>
<xml_diff>
--- a/Ing Soft 2/Plantilla Ingeniería de software 2.docx
+++ b/Ing Soft 2/Plantilla Ingeniería de software 2.docx
@@ -101,32 +101,545 @@
         </w:rPr>
         <w:t xml:space="preserve">Fecha: </w:t>
       </w:r>
-      <w:r>
-        <w:rPr>
-          <w:rFonts w:ascii="Times New Roman" w:hAnsi="Times New Roman" w:cs="Times New Roman"/>
-          <w:sz w:val="24"/>
-          <w:szCs w:val="24"/>
-        </w:rPr>
-        <w:t>lunes</w:t>
-      </w:r>
-      <w:r>
-        <w:rPr>
-          <w:rFonts w:ascii="Times New Roman" w:hAnsi="Times New Roman" w:cs="Times New Roman"/>
-          <w:sz w:val="24"/>
-          <w:szCs w:val="24"/>
-        </w:rPr>
-        <w:t xml:space="preserve"> 21 de abril de 2025.</w:t>
-      </w:r>
-    </w:p>
-    <w:p>
-      <w:pPr>
-        <w:rPr>
-          <w:rFonts w:ascii="Times New Roman" w:hAnsi="Times New Roman" w:cs="Times New Roman"/>
+      <w:proofErr w:type="gramStart"/>
+      <w:r>
+        <w:rPr>
+          <w:rFonts w:ascii="Times New Roman" w:hAnsi="Times New Roman" w:cs="Times New Roman"/>
+          <w:sz w:val="24"/>
+          <w:szCs w:val="24"/>
+        </w:rPr>
+        <w:t>Lunes</w:t>
+      </w:r>
+      <w:proofErr w:type="gramEnd"/>
+      <w:r>
+        <w:rPr>
+          <w:rFonts w:ascii="Times New Roman" w:hAnsi="Times New Roman" w:cs="Times New Roman"/>
+          <w:sz w:val="24"/>
+          <w:szCs w:val="24"/>
+        </w:rPr>
+        <w:t xml:space="preserve"> 16 de </w:t>
+      </w:r>
+      <w:proofErr w:type="gramStart"/>
+      <w:r>
+        <w:rPr>
+          <w:rFonts w:ascii="Times New Roman" w:hAnsi="Times New Roman" w:cs="Times New Roman"/>
+          <w:sz w:val="24"/>
+          <w:szCs w:val="24"/>
+        </w:rPr>
+        <w:t>Junio</w:t>
+      </w:r>
+      <w:proofErr w:type="gramEnd"/>
+      <w:r>
+        <w:rPr>
+          <w:rFonts w:ascii="Times New Roman" w:hAnsi="Times New Roman" w:cs="Times New Roman"/>
+          <w:sz w:val="24"/>
+          <w:szCs w:val="24"/>
+        </w:rPr>
+        <w:t xml:space="preserve"> </w:t>
+      </w:r>
+      <w:r>
+        <w:rPr>
+          <w:rFonts w:ascii="Times New Roman" w:hAnsi="Times New Roman" w:cs="Times New Roman"/>
+          <w:sz w:val="24"/>
+          <w:szCs w:val="24"/>
+        </w:rPr>
+        <w:t>de 2025.</w:t>
+      </w:r>
+    </w:p>
+    <w:p>
+      <w:pPr>
+        <w:spacing w:after="0"/>
+        <w:rPr>
+          <w:rFonts w:ascii="Times New Roman" w:hAnsi="Times New Roman" w:cs="Times New Roman"/>
+          <w:sz w:val="24"/>
+          <w:szCs w:val="24"/>
+        </w:rPr>
+      </w:pPr>
+    </w:p>
+    <w:p>
+      <w:pPr>
+        <w:rPr>
+          <w:rFonts w:ascii="Times New Roman" w:hAnsi="Times New Roman" w:cs="Times New Roman"/>
+          <w:b/>
+          <w:bCs/>
           <w:sz w:val="24"/>
           <w:szCs w:val="24"/>
           <w:lang w:val="es-EC"/>
         </w:rPr>
       </w:pPr>
+      <w:proofErr w:type="spellStart"/>
+      <w:r>
+        <w:rPr>
+          <w:rFonts w:ascii="Times New Roman" w:hAnsi="Times New Roman" w:cs="Times New Roman"/>
+          <w:b/>
+          <w:bCs/>
+          <w:sz w:val="24"/>
+          <w:szCs w:val="24"/>
+          <w:lang w:val="es-EC"/>
+        </w:rPr>
+        <w:t>Analísis</w:t>
+      </w:r>
+      <w:proofErr w:type="spellEnd"/>
+      <w:r>
+        <w:rPr>
+          <w:rFonts w:ascii="Times New Roman" w:hAnsi="Times New Roman" w:cs="Times New Roman"/>
+          <w:b/>
+          <w:bCs/>
+          <w:sz w:val="24"/>
+          <w:szCs w:val="24"/>
+          <w:lang w:val="es-EC"/>
+        </w:rPr>
+        <w:t xml:space="preserve"> caso de aplicación de XP y SCRUM en empresas grandes</w:t>
+      </w:r>
+      <w:r>
+        <w:rPr>
+          <w:rFonts w:ascii="Times New Roman" w:hAnsi="Times New Roman" w:cs="Times New Roman"/>
+          <w:b/>
+          <w:bCs/>
+          <w:sz w:val="24"/>
+          <w:szCs w:val="24"/>
+          <w:lang w:val="es-EC"/>
+        </w:rPr>
+        <w:t>.</w:t>
+      </w:r>
+    </w:p>
+    <w:p>
+      <w:pPr>
+        <w:jc w:val="left"/>
+        <w:rPr>
+          <w:rFonts w:ascii="Times New Roman" w:hAnsi="Times New Roman" w:cs="Times New Roman"/>
+          <w:sz w:val="24"/>
+          <w:szCs w:val="24"/>
+          <w:lang w:val="es-EC"/>
+        </w:rPr>
+      </w:pPr>
+      <w:r>
+        <w:rPr>
+          <w:rFonts w:ascii="Times New Roman" w:hAnsi="Times New Roman" w:cs="Times New Roman"/>
+          <w:sz w:val="24"/>
+          <w:szCs w:val="24"/>
+          <w:lang w:val="es-EC"/>
+        </w:rPr>
+        <w:t>Responder las siguientes preguntas:</w:t>
+      </w:r>
+    </w:p>
+    <w:p>
+      <w:pPr>
+        <w:pStyle w:val="Prrafodelista"/>
+        <w:numPr>
+          <w:ilvl w:val="0"/>
+          <w:numId w:val="4"/>
+        </w:numPr>
+        <w:jc w:val="left"/>
+        <w:rPr>
+          <w:rFonts w:ascii="Times New Roman" w:hAnsi="Times New Roman" w:cs="Times New Roman"/>
+          <w:sz w:val="24"/>
+          <w:szCs w:val="24"/>
+          <w:lang w:val="es-EC"/>
+        </w:rPr>
+      </w:pPr>
+      <w:r>
+        <w:rPr>
+          <w:rFonts w:ascii="Times New Roman" w:hAnsi="Times New Roman" w:cs="Times New Roman"/>
+          <w:sz w:val="24"/>
+          <w:szCs w:val="24"/>
+        </w:rPr>
+        <w:t>¿Por qué Scrum es más adoptado que XP en grandes organizaciones?</w:t>
+      </w:r>
+    </w:p>
+    <w:p>
+      <w:pPr>
+        <w:pStyle w:val="Prrafodelista"/>
+        <w:numPr>
+          <w:ilvl w:val="0"/>
+          <w:numId w:val="4"/>
+        </w:numPr>
+        <w:jc w:val="left"/>
+        <w:rPr>
+          <w:rFonts w:ascii="Times New Roman" w:hAnsi="Times New Roman" w:cs="Times New Roman"/>
+          <w:sz w:val="24"/>
+          <w:szCs w:val="24"/>
+          <w:lang w:val="es-EC"/>
+        </w:rPr>
+      </w:pPr>
+      <w:r>
+        <w:rPr>
+          <w:rFonts w:ascii="Times New Roman" w:hAnsi="Times New Roman" w:cs="Times New Roman"/>
+          <w:sz w:val="24"/>
+          <w:szCs w:val="24"/>
+        </w:rPr>
+        <w:t>¿Qué debilidad principal tiene Scrum en comparación con XP?</w:t>
+      </w:r>
+    </w:p>
+    <w:p>
+      <w:pPr>
+        <w:pStyle w:val="Prrafodelista"/>
+        <w:numPr>
+          <w:ilvl w:val="0"/>
+          <w:numId w:val="4"/>
+        </w:numPr>
+        <w:jc w:val="left"/>
+        <w:rPr>
+          <w:rFonts w:ascii="Times New Roman" w:hAnsi="Times New Roman" w:cs="Times New Roman"/>
+          <w:sz w:val="24"/>
+          <w:szCs w:val="24"/>
+          <w:lang w:val="es-EC"/>
+        </w:rPr>
+      </w:pPr>
+      <w:r>
+        <w:rPr>
+          <w:rFonts w:ascii="Times New Roman" w:hAnsi="Times New Roman" w:cs="Times New Roman"/>
+          <w:sz w:val="24"/>
+          <w:szCs w:val="24"/>
+        </w:rPr>
+        <w:t>¿Qué desafíos enfrenta XP en su adopción en grandes empresas?</w:t>
+      </w:r>
+    </w:p>
+    <w:p>
+      <w:pPr>
+        <w:pStyle w:val="Prrafodelista"/>
+        <w:numPr>
+          <w:ilvl w:val="0"/>
+          <w:numId w:val="4"/>
+        </w:numPr>
+        <w:jc w:val="left"/>
+        <w:rPr>
+          <w:rFonts w:ascii="Times New Roman" w:hAnsi="Times New Roman" w:cs="Times New Roman"/>
+          <w:sz w:val="24"/>
+          <w:szCs w:val="24"/>
+          <w:lang w:val="es-EC"/>
+        </w:rPr>
+      </w:pPr>
+      <w:r>
+        <w:rPr>
+          <w:rFonts w:ascii="Times New Roman" w:hAnsi="Times New Roman" w:cs="Times New Roman"/>
+          <w:sz w:val="24"/>
+          <w:szCs w:val="24"/>
+        </w:rPr>
+        <w:t>¿Cómo se recomienda combinar Scrum y XP para obtener mejores resultados?</w:t>
+      </w:r>
+    </w:p>
+    <w:p>
+      <w:pPr>
+        <w:rPr>
+          <w:rFonts w:ascii="Times New Roman" w:hAnsi="Times New Roman" w:cs="Times New Roman"/>
+          <w:b/>
+          <w:bCs/>
+          <w:sz w:val="24"/>
+          <w:szCs w:val="24"/>
+          <w:lang w:val="es-EC"/>
+        </w:rPr>
+      </w:pPr>
+      <w:r>
+        <w:rPr>
+          <w:rFonts w:ascii="Times New Roman" w:hAnsi="Times New Roman" w:cs="Times New Roman"/>
+          <w:b/>
+          <w:bCs/>
+          <w:sz w:val="24"/>
+          <w:szCs w:val="24"/>
+          <w:lang w:val="es-EC"/>
+        </w:rPr>
+        <w:t>Respuesta:</w:t>
+      </w:r>
+    </w:p>
+    <w:p>
+      <w:pPr>
+        <w:jc w:val="left"/>
+        <w:rPr>
+          <w:rFonts w:ascii="Times New Roman" w:hAnsi="Times New Roman" w:cs="Times New Roman"/>
+          <w:b/>
+          <w:bCs/>
+          <w:sz w:val="24"/>
+          <w:szCs w:val="24"/>
+          <w:lang w:val="es-EC"/>
+        </w:rPr>
+      </w:pPr>
+      <w:r>
+        <w:rPr>
+          <w:rFonts w:ascii="Times New Roman" w:hAnsi="Times New Roman" w:cs="Times New Roman"/>
+          <w:b/>
+          <w:bCs/>
+          <w:sz w:val="24"/>
+          <w:szCs w:val="24"/>
+        </w:rPr>
+        <w:t>¿Por qué Scrum es más adoptado que XP en grandes organizaciones?</w:t>
+      </w:r>
+    </w:p>
+    <w:p>
+      <w:pPr>
+        <w:rPr>
+          <w:rFonts w:ascii="Times New Roman" w:hAnsi="Times New Roman" w:cs="Times New Roman"/>
+          <w:sz w:val="24"/>
+          <w:szCs w:val="24"/>
+        </w:rPr>
+      </w:pPr>
+      <w:r>
+        <w:rPr>
+          <w:rFonts w:ascii="Times New Roman" w:hAnsi="Times New Roman" w:cs="Times New Roman"/>
+          <w:sz w:val="24"/>
+          <w:szCs w:val="24"/>
+        </w:rPr>
+        <w:t xml:space="preserve">Se enfoca en la gestión de proyectos, alineándose con las necesidades de </w:t>
+      </w:r>
+      <w:r>
+        <w:rPr>
+          <w:rFonts w:ascii="Times New Roman" w:hAnsi="Times New Roman" w:cs="Times New Roman"/>
+          <w:sz w:val="24"/>
+          <w:szCs w:val="24"/>
+        </w:rPr>
+        <w:t>organización</w:t>
+      </w:r>
+      <w:r>
+        <w:rPr>
+          <w:rFonts w:ascii="Times New Roman" w:hAnsi="Times New Roman" w:cs="Times New Roman"/>
+          <w:sz w:val="24"/>
+          <w:szCs w:val="24"/>
+        </w:rPr>
+        <w:t xml:space="preserve"> y colaboración </w:t>
+      </w:r>
+      <w:r>
+        <w:rPr>
+          <w:rFonts w:ascii="Times New Roman" w:hAnsi="Times New Roman" w:cs="Times New Roman"/>
+          <w:sz w:val="24"/>
+          <w:szCs w:val="24"/>
+        </w:rPr>
+        <w:t xml:space="preserve">interna </w:t>
+      </w:r>
+      <w:r>
+        <w:rPr>
+          <w:rFonts w:ascii="Times New Roman" w:hAnsi="Times New Roman" w:cs="Times New Roman"/>
+          <w:sz w:val="24"/>
+          <w:szCs w:val="24"/>
+        </w:rPr>
+        <w:t>de las grandes empresas.</w:t>
+      </w:r>
+    </w:p>
+    <w:p>
+      <w:pPr>
+        <w:jc w:val="left"/>
+        <w:rPr>
+          <w:rFonts w:ascii="Times New Roman" w:hAnsi="Times New Roman" w:cs="Times New Roman"/>
+          <w:b/>
+          <w:bCs/>
+          <w:sz w:val="24"/>
+          <w:szCs w:val="24"/>
+          <w:lang w:val="es-EC"/>
+        </w:rPr>
+      </w:pPr>
+      <w:r>
+        <w:rPr>
+          <w:rFonts w:ascii="Times New Roman" w:hAnsi="Times New Roman" w:cs="Times New Roman"/>
+          <w:b/>
+          <w:bCs/>
+          <w:sz w:val="24"/>
+          <w:szCs w:val="24"/>
+        </w:rPr>
+        <w:t>¿Qué debilidad principal tiene Scrum en comparación con XP?</w:t>
+      </w:r>
+    </w:p>
+    <w:p>
+      <w:pPr>
+        <w:rPr>
+          <w:rFonts w:ascii="Times New Roman" w:hAnsi="Times New Roman" w:cs="Times New Roman"/>
+          <w:sz w:val="24"/>
+          <w:szCs w:val="24"/>
+        </w:rPr>
+      </w:pPr>
+      <w:r>
+        <w:rPr>
+          <w:rFonts w:ascii="Times New Roman" w:hAnsi="Times New Roman" w:cs="Times New Roman"/>
+          <w:sz w:val="24"/>
+          <w:szCs w:val="24"/>
+        </w:rPr>
+        <w:t>Tiene un m</w:t>
+      </w:r>
+      <w:r>
+        <w:rPr>
+          <w:rFonts w:ascii="Times New Roman" w:hAnsi="Times New Roman" w:cs="Times New Roman"/>
+          <w:sz w:val="24"/>
+          <w:szCs w:val="24"/>
+        </w:rPr>
+        <w:t>enor énfasis en prácticas técnicas como pruebas automatizadas, integración continua o programación en parejas, lo que puede afectar la calidad del software</w:t>
+      </w:r>
+      <w:r>
+        <w:rPr>
+          <w:rFonts w:ascii="Times New Roman" w:hAnsi="Times New Roman" w:cs="Times New Roman"/>
+          <w:sz w:val="24"/>
+          <w:szCs w:val="24"/>
+        </w:rPr>
+        <w:t>.</w:t>
+      </w:r>
+    </w:p>
+    <w:p>
+      <w:pPr>
+        <w:jc w:val="left"/>
+        <w:rPr>
+          <w:rFonts w:ascii="Times New Roman" w:hAnsi="Times New Roman" w:cs="Times New Roman"/>
+          <w:b/>
+          <w:bCs/>
+          <w:sz w:val="24"/>
+          <w:szCs w:val="24"/>
+          <w:lang w:val="es-EC"/>
+        </w:rPr>
+      </w:pPr>
+      <w:r>
+        <w:rPr>
+          <w:rFonts w:ascii="Times New Roman" w:hAnsi="Times New Roman" w:cs="Times New Roman"/>
+          <w:b/>
+          <w:bCs/>
+          <w:sz w:val="24"/>
+          <w:szCs w:val="24"/>
+        </w:rPr>
+        <w:t>¿Qué desafíos enfrenta XP en su adopción en grandes empresas?</w:t>
+      </w:r>
+    </w:p>
+    <w:p>
+      <w:pPr>
+        <w:rPr>
+          <w:rFonts w:ascii="Times New Roman" w:hAnsi="Times New Roman" w:cs="Times New Roman"/>
+          <w:sz w:val="24"/>
+          <w:szCs w:val="24"/>
+        </w:rPr>
+      </w:pPr>
+      <w:r>
+        <w:rPr>
+          <w:rFonts w:ascii="Times New Roman" w:hAnsi="Times New Roman" w:cs="Times New Roman"/>
+          <w:sz w:val="24"/>
+          <w:szCs w:val="24"/>
+        </w:rPr>
+        <w:t xml:space="preserve">Roles poco definidos: A diferencia de Scrum, XP no define claramente roles como el del </w:t>
+      </w:r>
+      <w:proofErr w:type="spellStart"/>
+      <w:r>
+        <w:rPr>
+          <w:rFonts w:ascii="Times New Roman" w:hAnsi="Times New Roman" w:cs="Times New Roman"/>
+          <w:sz w:val="24"/>
+          <w:szCs w:val="24"/>
+        </w:rPr>
+        <w:t>Product</w:t>
+      </w:r>
+      <w:proofErr w:type="spellEnd"/>
+      <w:r>
+        <w:rPr>
+          <w:rFonts w:ascii="Times New Roman" w:hAnsi="Times New Roman" w:cs="Times New Roman"/>
+          <w:sz w:val="24"/>
+          <w:szCs w:val="24"/>
+        </w:rPr>
+        <w:t xml:space="preserve"> Manager, </w:t>
+      </w:r>
+      <w:r>
+        <w:rPr>
+          <w:rFonts w:ascii="Times New Roman" w:hAnsi="Times New Roman" w:cs="Times New Roman"/>
+          <w:sz w:val="24"/>
+          <w:szCs w:val="24"/>
+        </w:rPr>
+        <w:t xml:space="preserve">Scrum </w:t>
+      </w:r>
+      <w:proofErr w:type="gramStart"/>
+      <w:r>
+        <w:rPr>
+          <w:rFonts w:ascii="Times New Roman" w:hAnsi="Times New Roman" w:cs="Times New Roman"/>
+          <w:sz w:val="24"/>
+          <w:szCs w:val="24"/>
+        </w:rPr>
+        <w:t>master</w:t>
+      </w:r>
+      <w:proofErr w:type="gramEnd"/>
+      <w:r>
+        <w:rPr>
+          <w:rFonts w:ascii="Times New Roman" w:hAnsi="Times New Roman" w:cs="Times New Roman"/>
+          <w:sz w:val="24"/>
+          <w:szCs w:val="24"/>
+        </w:rPr>
+        <w:t xml:space="preserve"> ni demás, lo que deja sin definir a los líderes.</w:t>
+      </w:r>
+    </w:p>
+    <w:p>
+      <w:pPr>
+        <w:jc w:val="left"/>
+        <w:rPr>
+          <w:rFonts w:ascii="Times New Roman" w:hAnsi="Times New Roman" w:cs="Times New Roman"/>
+          <w:b/>
+          <w:bCs/>
+          <w:sz w:val="24"/>
+          <w:szCs w:val="24"/>
+          <w:lang w:val="es-EC"/>
+        </w:rPr>
+      </w:pPr>
+      <w:r>
+        <w:rPr>
+          <w:rFonts w:ascii="Times New Roman" w:hAnsi="Times New Roman" w:cs="Times New Roman"/>
+          <w:b/>
+          <w:bCs/>
+          <w:sz w:val="24"/>
+          <w:szCs w:val="24"/>
+        </w:rPr>
+        <w:t>¿Cómo se recomienda combinar Scrum y XP para obtener mejores resultados?</w:t>
+      </w:r>
+    </w:p>
+    <w:p>
+      <w:pPr>
+        <w:rPr>
+          <w:rFonts w:ascii="Times New Roman" w:hAnsi="Times New Roman" w:cs="Times New Roman"/>
+          <w:sz w:val="24"/>
+          <w:szCs w:val="24"/>
+        </w:rPr>
+      </w:pPr>
+      <w:r>
+        <w:rPr>
+          <w:rFonts w:ascii="Times New Roman" w:hAnsi="Times New Roman" w:cs="Times New Roman"/>
+          <w:sz w:val="24"/>
+          <w:szCs w:val="24"/>
+        </w:rPr>
+        <w:t>Esta combinación permite equilibrar gestión estructurada y excelencia técnica, logrando entregas puntuales, software de calidad y buena adaptación a cambios</w:t>
+      </w:r>
+      <w:r>
+        <w:rPr>
+          <w:rFonts w:ascii="Times New Roman" w:hAnsi="Times New Roman" w:cs="Times New Roman"/>
+          <w:sz w:val="24"/>
+          <w:szCs w:val="24"/>
+        </w:rPr>
+        <w:t>.</w:t>
+      </w:r>
+    </w:p>
+    <w:p>
+      <w:pPr>
+        <w:rPr>
+          <w:rFonts w:ascii="Times New Roman" w:hAnsi="Times New Roman" w:cs="Times New Roman"/>
+          <w:b/>
+          <w:bCs/>
+          <w:sz w:val="24"/>
+          <w:szCs w:val="24"/>
+        </w:rPr>
+      </w:pPr>
+      <w:r>
+        <w:rPr>
+          <w:rFonts w:ascii="Times New Roman" w:hAnsi="Times New Roman" w:cs="Times New Roman"/>
+          <w:b/>
+          <w:bCs/>
+          <w:sz w:val="24"/>
+          <w:szCs w:val="24"/>
+        </w:rPr>
+        <w:t>Conclusión</w:t>
+      </w:r>
+    </w:p>
+    <w:p>
+      <w:pPr>
+        <w:rPr>
+          <w:rFonts w:ascii="Times New Roman" w:hAnsi="Times New Roman" w:cs="Times New Roman"/>
+          <w:sz w:val="24"/>
+          <w:szCs w:val="24"/>
+          <w:lang w:val="es-EC"/>
+        </w:rPr>
+      </w:pPr>
+      <w:r>
+        <w:rPr>
+          <w:rFonts w:ascii="Times New Roman" w:hAnsi="Times New Roman" w:cs="Times New Roman"/>
+          <w:sz w:val="24"/>
+          <w:szCs w:val="24"/>
+        </w:rPr>
+        <w:t>Scrum es la metodología ágil más adoptada en grandes organizaciones por su enfoque estructurado en la gestión de proyectos. Sin embargo, carece de prácticas técnicas, donde XP destaca. Aunque XP enfrenta desafíos de escalabilidad, aporta calidad técnica. Combinar Scrum y XP permite equilibrar organización y excelencia técnica, mejorando productividad, calidad y adaptabilidad.</w:t>
+      </w:r>
     </w:p>
     <w:sectPr>
       <w:headerReference w:type="default" r:id="rId7"/>
@@ -251,6 +764,92 @@
 <file path=word/numbering.xml><?xml version="1.0" encoding="utf-8"?>
 <w:numbering xmlns:wpc="http://schemas.microsoft.com/office/word/2010/wordprocessingCanvas" xmlns:cx="http://schemas.microsoft.com/office/drawing/2014/chartex" xmlns:cx1="http://schemas.microsoft.com/office/drawing/2015/9/8/chartex" xmlns:cx2="http://schemas.microsoft.com/office/drawing/2015/10/21/chartex" xmlns:cx3="http://schemas.microsoft.com/office/drawing/2016/5/9/chartex" xmlns:cx4="http://schemas.microsoft.com/office/drawing/2016/5/10/chartex" xmlns:cx5="http://schemas.microsoft.com/office/drawing/2016/5/11/chartex" xmlns:cx6="http://schemas.microsoft.com/office/drawing/2016/5/12/chartex" xmlns:cx7="http://schemas.microsoft.com/office/drawing/2016/5/13/chartex" xmlns:cx8="http://schemas.microsoft.com/office/drawing/2016/5/14/chartex" xmlns:mc="http://schemas.openxmlformats.org/markup-compatibility/2006" xmlns:aink="http://schemas.microsoft.com/office/drawing/2016/ink" xmlns:am3d="http://schemas.microsoft.com/office/drawing/2017/model3d" xmlns:o="urn:schemas-microsoft-com:office:office" xmlns:oel="http://schemas.microsoft.com/office/2019/extlst" xmlns:r="http://schemas.openxmlformats.org/officeDocument/2006/relationships" xmlns:m="http://schemas.openxmlformats.org/officeDocument/2006/math" xmlns:v="urn:schemas-microsoft-com:vml" xmlns:wp14="http://schemas.microsoft.com/office/word/2010/wordprocessingDrawing" xmlns:wp="http://schemas.openxmlformats.org/drawingml/2006/wordprocessingDrawing" xmlns:w10="urn:schemas-microsoft-com:office:word" xmlns:w="http://schemas.openxmlformats.org/wordprocessingml/2006/main" xmlns:w14="http://schemas.microsoft.com/office/word/2010/wordml" xmlns:w15="http://schemas.microsoft.com/office/word/2012/wordml" xmlns:w16cex="http://schemas.microsoft.com/office/word/2018/wordml/cex" xmlns:w16cid="http://schemas.microsoft.com/office/word/2016/wordml/cid" xmlns:w16="http://schemas.microsoft.com/office/word/2018/wordml" xmlns:w16du="http://schemas.microsoft.com/office/word/2023/wordml/word16du" xmlns:w16sdtdh="http://schemas.microsoft.com/office/word/2020/wordml/sdtdatahash" xmlns:w16sdtfl="http://schemas.microsoft.com/office/word/2024/wordml/sdtformatlock" xmlns:w16se="http://schemas.microsoft.com/office/word/2015/wordml/symex" xmlns:wpg="http://schemas.microsoft.com/office/word/2010/wordprocessingGroup" xmlns:wpi="http://schemas.microsoft.com/office/word/2010/wordprocessingInk" xmlns:wne="http://schemas.microsoft.com/office/word/2006/wordml" xmlns:wps="http://schemas.microsoft.com/office/word/2010/wordprocessingShape" mc:Ignorable="w14 w15 w16se w16cid w16 w16cex w16sdtdh w16sdtfl w16du wp14">
   <w:abstractNum w:abstractNumId="0" w15:restartNumberingAfterBreak="0">
+    <w:nsid w:val="2A942D6E"/>
+    <w:multiLevelType w:val="hybridMultilevel"/>
+    <w:tmpl w:val="09CAE720"/>
+    <w:lvl w:ilvl="0" w:tplc="300A000F">
+      <w:start w:val="1"/>
+      <w:numFmt w:val="decimal"/>
+      <w:lvlText w:val="%1."/>
+      <w:lvlJc w:val="left"/>
+      <w:pPr>
+        <w:ind w:left="360" w:hanging="360"/>
+      </w:pPr>
+    </w:lvl>
+    <w:lvl w:ilvl="1" w:tplc="300A0019" w:tentative="1">
+      <w:start w:val="1"/>
+      <w:numFmt w:val="lowerLetter"/>
+      <w:lvlText w:val="%2."/>
+      <w:lvlJc w:val="left"/>
+      <w:pPr>
+        <w:ind w:left="1080" w:hanging="360"/>
+      </w:pPr>
+    </w:lvl>
+    <w:lvl w:ilvl="2" w:tplc="300A001B" w:tentative="1">
+      <w:start w:val="1"/>
+      <w:numFmt w:val="lowerRoman"/>
+      <w:lvlText w:val="%3."/>
+      <w:lvlJc w:val="right"/>
+      <w:pPr>
+        <w:ind w:left="1800" w:hanging="180"/>
+      </w:pPr>
+    </w:lvl>
+    <w:lvl w:ilvl="3" w:tplc="300A000F" w:tentative="1">
+      <w:start w:val="1"/>
+      <w:numFmt w:val="decimal"/>
+      <w:lvlText w:val="%4."/>
+      <w:lvlJc w:val="left"/>
+      <w:pPr>
+        <w:ind w:left="2520" w:hanging="360"/>
+      </w:pPr>
+    </w:lvl>
+    <w:lvl w:ilvl="4" w:tplc="300A0019" w:tentative="1">
+      <w:start w:val="1"/>
+      <w:numFmt w:val="lowerLetter"/>
+      <w:lvlText w:val="%5."/>
+      <w:lvlJc w:val="left"/>
+      <w:pPr>
+        <w:ind w:left="3240" w:hanging="360"/>
+      </w:pPr>
+    </w:lvl>
+    <w:lvl w:ilvl="5" w:tplc="300A001B" w:tentative="1">
+      <w:start w:val="1"/>
+      <w:numFmt w:val="lowerRoman"/>
+      <w:lvlText w:val="%6."/>
+      <w:lvlJc w:val="right"/>
+      <w:pPr>
+        <w:ind w:left="3960" w:hanging="180"/>
+      </w:pPr>
+    </w:lvl>
+    <w:lvl w:ilvl="6" w:tplc="300A000F" w:tentative="1">
+      <w:start w:val="1"/>
+      <w:numFmt w:val="decimal"/>
+      <w:lvlText w:val="%7."/>
+      <w:lvlJc w:val="left"/>
+      <w:pPr>
+        <w:ind w:left="4680" w:hanging="360"/>
+      </w:pPr>
+    </w:lvl>
+    <w:lvl w:ilvl="7" w:tplc="300A0019" w:tentative="1">
+      <w:start w:val="1"/>
+      <w:numFmt w:val="lowerLetter"/>
+      <w:lvlText w:val="%8."/>
+      <w:lvlJc w:val="left"/>
+      <w:pPr>
+        <w:ind w:left="5400" w:hanging="360"/>
+      </w:pPr>
+    </w:lvl>
+    <w:lvl w:ilvl="8" w:tplc="300A001B" w:tentative="1">
+      <w:start w:val="1"/>
+      <w:numFmt w:val="lowerRoman"/>
+      <w:lvlText w:val="%9."/>
+      <w:lvlJc w:val="right"/>
+      <w:pPr>
+        <w:ind w:left="6120" w:hanging="180"/>
+      </w:pPr>
+    </w:lvl>
+  </w:abstractNum>
+  <w:abstractNum w:abstractNumId="1" w15:restartNumberingAfterBreak="0">
     <w:nsid w:val="4F745136"/>
     <w:multiLevelType w:val="hybridMultilevel"/>
     <w:tmpl w:val="1BDE526C"/>
@@ -339,7 +938,7 @@
       </w:pPr>
     </w:lvl>
   </w:abstractNum>
-  <w:abstractNum w:abstractNumId="1" w15:restartNumberingAfterBreak="0">
+  <w:abstractNum w:abstractNumId="2" w15:restartNumberingAfterBreak="0">
     <w:nsid w:val="6CAD0611"/>
     <w:multiLevelType w:val="hybridMultilevel"/>
     <w:tmpl w:val="5E00A4C8"/>
@@ -429,11 +1028,130 @@
       </w:pPr>
     </w:lvl>
   </w:abstractNum>
+  <w:abstractNum w:abstractNumId="3" w15:restartNumberingAfterBreak="0">
+    <w:nsid w:val="7D4C3228"/>
+    <w:multiLevelType w:val="hybridMultilevel"/>
+    <w:tmpl w:val="EA8E096A"/>
+    <w:lvl w:ilvl="0" w:tplc="300A0001">
+      <w:start w:val="1"/>
+      <w:numFmt w:val="bullet"/>
+      <w:lvlText w:val=""/>
+      <w:lvlJc w:val="left"/>
+      <w:pPr>
+        <w:ind w:left="360" w:hanging="360"/>
+      </w:pPr>
+      <w:rPr>
+        <w:rFonts w:ascii="Symbol" w:hAnsi="Symbol" w:hint="default"/>
+      </w:rPr>
+    </w:lvl>
+    <w:lvl w:ilvl="1" w:tplc="300A0003" w:tentative="1">
+      <w:start w:val="1"/>
+      <w:numFmt w:val="bullet"/>
+      <w:lvlText w:val="o"/>
+      <w:lvlJc w:val="left"/>
+      <w:pPr>
+        <w:ind w:left="1080" w:hanging="360"/>
+      </w:pPr>
+      <w:rPr>
+        <w:rFonts w:ascii="Courier New" w:hAnsi="Courier New" w:cs="Courier New" w:hint="default"/>
+      </w:rPr>
+    </w:lvl>
+    <w:lvl w:ilvl="2" w:tplc="300A0005" w:tentative="1">
+      <w:start w:val="1"/>
+      <w:numFmt w:val="bullet"/>
+      <w:lvlText w:val=""/>
+      <w:lvlJc w:val="left"/>
+      <w:pPr>
+        <w:ind w:left="1800" w:hanging="360"/>
+      </w:pPr>
+      <w:rPr>
+        <w:rFonts w:ascii="Wingdings" w:hAnsi="Wingdings" w:hint="default"/>
+      </w:rPr>
+    </w:lvl>
+    <w:lvl w:ilvl="3" w:tplc="300A0001" w:tentative="1">
+      <w:start w:val="1"/>
+      <w:numFmt w:val="bullet"/>
+      <w:lvlText w:val=""/>
+      <w:lvlJc w:val="left"/>
+      <w:pPr>
+        <w:ind w:left="2520" w:hanging="360"/>
+      </w:pPr>
+      <w:rPr>
+        <w:rFonts w:ascii="Symbol" w:hAnsi="Symbol" w:hint="default"/>
+      </w:rPr>
+    </w:lvl>
+    <w:lvl w:ilvl="4" w:tplc="300A0003" w:tentative="1">
+      <w:start w:val="1"/>
+      <w:numFmt w:val="bullet"/>
+      <w:lvlText w:val="o"/>
+      <w:lvlJc w:val="left"/>
+      <w:pPr>
+        <w:ind w:left="3240" w:hanging="360"/>
+      </w:pPr>
+      <w:rPr>
+        <w:rFonts w:ascii="Courier New" w:hAnsi="Courier New" w:cs="Courier New" w:hint="default"/>
+      </w:rPr>
+    </w:lvl>
+    <w:lvl w:ilvl="5" w:tplc="300A0005" w:tentative="1">
+      <w:start w:val="1"/>
+      <w:numFmt w:val="bullet"/>
+      <w:lvlText w:val=""/>
+      <w:lvlJc w:val="left"/>
+      <w:pPr>
+        <w:ind w:left="3960" w:hanging="360"/>
+      </w:pPr>
+      <w:rPr>
+        <w:rFonts w:ascii="Wingdings" w:hAnsi="Wingdings" w:hint="default"/>
+      </w:rPr>
+    </w:lvl>
+    <w:lvl w:ilvl="6" w:tplc="300A0001" w:tentative="1">
+      <w:start w:val="1"/>
+      <w:numFmt w:val="bullet"/>
+      <w:lvlText w:val=""/>
+      <w:lvlJc w:val="left"/>
+      <w:pPr>
+        <w:ind w:left="4680" w:hanging="360"/>
+      </w:pPr>
+      <w:rPr>
+        <w:rFonts w:ascii="Symbol" w:hAnsi="Symbol" w:hint="default"/>
+      </w:rPr>
+    </w:lvl>
+    <w:lvl w:ilvl="7" w:tplc="300A0003" w:tentative="1">
+      <w:start w:val="1"/>
+      <w:numFmt w:val="bullet"/>
+      <w:lvlText w:val="o"/>
+      <w:lvlJc w:val="left"/>
+      <w:pPr>
+        <w:ind w:left="5400" w:hanging="360"/>
+      </w:pPr>
+      <w:rPr>
+        <w:rFonts w:ascii="Courier New" w:hAnsi="Courier New" w:cs="Courier New" w:hint="default"/>
+      </w:rPr>
+    </w:lvl>
+    <w:lvl w:ilvl="8" w:tplc="300A0005" w:tentative="1">
+      <w:start w:val="1"/>
+      <w:numFmt w:val="bullet"/>
+      <w:lvlText w:val=""/>
+      <w:lvlJc w:val="left"/>
+      <w:pPr>
+        <w:ind w:left="6120" w:hanging="360"/>
+      </w:pPr>
+      <w:rPr>
+        <w:rFonts w:ascii="Wingdings" w:hAnsi="Wingdings" w:hint="default"/>
+      </w:rPr>
+    </w:lvl>
+  </w:abstractNum>
   <w:num w:numId="1" w16cid:durableId="1657685075">
+    <w:abstractNumId w:val="2"/>
+  </w:num>
+  <w:num w:numId="2" w16cid:durableId="122163457">
     <w:abstractNumId w:val="1"/>
   </w:num>
-  <w:num w:numId="2" w16cid:durableId="122163457">
+  <w:num w:numId="3" w16cid:durableId="457263820">
     <w:abstractNumId w:val="0"/>
+  </w:num>
+  <w:num w:numId="4" w16cid:durableId="599414342">
+    <w:abstractNumId w:val="3"/>
   </w:num>
 </w:numbering>
 </file>

</xml_diff>